<commit_message>
adicioanando slides da apresentação
</commit_message>
<xml_diff>
--- a/Documentação/Documentação OnCTRL.docx
+++ b/Documentação/Documentação OnCTRL.docx
@@ -4,6 +4,7 @@
   <w:body>
     <w:p>
       <w:pPr>
+        <w:ind w:firstLine="708"/>
         <w:jc w:val="center"/>
       </w:pPr>
       <w:r>
@@ -1247,16 +1248,7 @@
           <w:sz w:val="24"/>
           <w:szCs w:val="24"/>
         </w:rPr>
-        <w:t>, 4GB de memória RAM, navegador (Chrome, Edge, Firefox, Opera...) e 256GB de armazenamento de massa</w:t>
-      </w:r>
-      <w:r>
-        <w:rPr>
-          <w:rFonts w:ascii="Calibri" w:hAnsi="Calibri" w:cs="Calibri"/>
-          <w:bCs/>
-          <w:sz w:val="24"/>
-          <w:szCs w:val="24"/>
-        </w:rPr>
-        <w:t>.</w:t>
+        <w:t>, 4GB de memória RAM, navegador (Chrome, Edge, Firefox, Opera...) e 256GB de armazenamento de massa.</w:t>
       </w:r>
     </w:p>
     <w:p>
@@ -1721,6 +1713,67 @@
         </w:rPr>
         <w:t>Fazer a conexão da dashboard com o banco de dados;</w:t>
       </w:r>
+    </w:p>
+    <w:p>
+      <w:pPr>
+        <w:rPr>
+          <w:rFonts w:ascii="Calibri" w:hAnsi="Calibri" w:cs="Calibri"/>
+          <w:bCs/>
+          <w:sz w:val="24"/>
+          <w:szCs w:val="24"/>
+        </w:rPr>
+      </w:pPr>
+      <w:r>
+        <w:rPr>
+          <w:rFonts w:ascii="Calibri" w:hAnsi="Calibri" w:cs="Calibri"/>
+          <w:bCs/>
+          <w:sz w:val="24"/>
+          <w:szCs w:val="24"/>
+        </w:rPr>
+        <w:t xml:space="preserve">Link para </w:t>
+      </w:r>
+      <w:proofErr w:type="spellStart"/>
+      <w:r>
+        <w:rPr>
+          <w:rFonts w:ascii="Calibri" w:hAnsi="Calibri" w:cs="Calibri"/>
+          <w:bCs/>
+          <w:sz w:val="24"/>
+          <w:szCs w:val="24"/>
+        </w:rPr>
+        <w:t>trello</w:t>
+      </w:r>
+      <w:proofErr w:type="spellEnd"/>
+      <w:r>
+        <w:rPr>
+          <w:rFonts w:ascii="Calibri" w:hAnsi="Calibri" w:cs="Calibri"/>
+          <w:bCs/>
+          <w:sz w:val="24"/>
+          <w:szCs w:val="24"/>
+        </w:rPr>
+        <w:t xml:space="preserve"> com backlog detalhado: </w:t>
+      </w:r>
+      <w:hyperlink r:id="rId10" w:history="1">
+        <w:r>
+          <w:rPr>
+            <w:rStyle w:val="Hyperlink"/>
+            <w:rFonts w:ascii="Calibri" w:hAnsi="Calibri" w:cs="Calibri"/>
+            <w:bCs/>
+            <w:sz w:val="24"/>
+            <w:szCs w:val="24"/>
+          </w:rPr>
+          <w:t>https://trello.com/b/Ynz5w5vJ/projeto-individual</w:t>
+        </w:r>
+      </w:hyperlink>
+    </w:p>
+    <w:p>
+      <w:pPr>
+        <w:rPr>
+          <w:rFonts w:ascii="Calibri" w:hAnsi="Calibri" w:cs="Calibri"/>
+          <w:bCs/>
+          <w:sz w:val="24"/>
+          <w:szCs w:val="24"/>
+        </w:rPr>
+      </w:pPr>
     </w:p>
     <w:p/>
     <w:sectPr>
@@ -3336,6 +3389,29 @@
     <w:uiPriority w:val="99"/>
     <w:rsid w:val="0049246C"/>
   </w:style>
+  <w:style w:type="character" w:styleId="Hyperlink">
+    <w:name w:val="Hyperlink"/>
+    <w:basedOn w:val="Fontepargpadro"/>
+    <w:uiPriority w:val="99"/>
+    <w:unhideWhenUsed/>
+    <w:rsid w:val="005F019E"/>
+    <w:rPr>
+      <w:color w:val="467886" w:themeColor="hyperlink"/>
+      <w:u w:val="single"/>
+    </w:rPr>
+  </w:style>
+  <w:style w:type="character" w:styleId="MenoPendente">
+    <w:name w:val="Unresolved Mention"/>
+    <w:basedOn w:val="Fontepargpadro"/>
+    <w:uiPriority w:val="99"/>
+    <w:semiHidden/>
+    <w:unhideWhenUsed/>
+    <w:rsid w:val="005F019E"/>
+    <w:rPr>
+      <w:color w:val="605E5C"/>
+      <w:shd w:val="clear" w:color="auto" w:fill="E1DFDD"/>
+    </w:rPr>
+  </w:style>
 </w:styles>
 </file>
 

</xml_diff>